<commit_message>
some details for HTTP internet detection
</commit_message>
<xml_diff>
--- a/docs/APZU Network Management Technical Description.docx
+++ b/docs/APZU Network Management Technical Description.docx
@@ -2155,7 +2155,45 @@
         <w:rPr>
           <w:lang w:val="en-US"/>
         </w:rPr>
-        <w:t xml:space="preserve"> to establish an active session. This happens transparently in the background (the user doesn’t notice anything), but if this HTTP request doesn’t take lace, access to the network in granted. If an old session is expired and e.g. only https://gmail.com is opened in the browser, than no authentication can take place. For users with more privileges the session timeout can be increased to avoid these frequent required HTTP requests. However an increased timeout can have an impact on the timeliness and accuracy of the accounting.</w:t>
+        <w:t xml:space="preserve"> to establish an active session. This happens transparently in the background (the user doesn’t notice anything), but if this HTTP request doesn’t take </w:t>
+      </w:r>
+      <w:r>
+        <w:rPr>
+          <w:lang w:val="en-US"/>
+        </w:rPr>
+        <w:t>p</w:t>
+      </w:r>
+      <w:r>
+        <w:rPr>
+          <w:lang w:val="en-US"/>
+        </w:rPr>
+        <w:t>lace, access to the network i</w:t>
+      </w:r>
+      <w:r>
+        <w:rPr>
+          <w:lang w:val="en-US"/>
+        </w:rPr>
+        <w:t xml:space="preserve">s </w:t>
+      </w:r>
+      <w:proofErr w:type="gramStart"/>
+      <w:r>
+        <w:rPr>
+          <w:lang w:val="en-US"/>
+        </w:rPr>
+        <w:t>no</w:t>
+      </w:r>
+      <w:r>
+        <w:rPr>
+          <w:lang w:val="en-US"/>
+        </w:rPr>
+        <w:t>n granted</w:t>
+      </w:r>
+      <w:proofErr w:type="gramEnd"/>
+      <w:r>
+        <w:rPr>
+          <w:lang w:val="en-US"/>
+        </w:rPr>
+        <w:t>. If an old session is expired and e.g. only https://gmail.com is opened in the browser, than no authentication can take place. For users with more privileges the session timeout can be increased to avoid these frequent required HTTP requests. However an increased timeout can have an impact on the timeliness and accuracy of the accounting.</w:t>
       </w:r>
     </w:p>
     <w:p>
@@ -2168,53 +2206,205 @@
     </w:p>
     <w:p>
       <w:pPr>
+        <w:widowControl w:val="0"/>
+        <w:tabs>
+          <w:tab w:val="left" w:pos="560"/>
+          <w:tab w:val="left" w:pos="1120"/>
+          <w:tab w:val="left" w:pos="1680"/>
+          <w:tab w:val="left" w:pos="2240"/>
+          <w:tab w:val="left" w:pos="2800"/>
+          <w:tab w:val="left" w:pos="3360"/>
+          <w:tab w:val="left" w:pos="3920"/>
+          <w:tab w:val="left" w:pos="4480"/>
+          <w:tab w:val="left" w:pos="5040"/>
+          <w:tab w:val="left" w:pos="5600"/>
+          <w:tab w:val="left" w:pos="6160"/>
+          <w:tab w:val="left" w:pos="6720"/>
+        </w:tabs>
+        <w:autoSpaceDE w:val="0"/>
+        <w:autoSpaceDN w:val="0"/>
+        <w:adjustRightInd w:val="0"/>
         <w:ind w:left="2127"/>
         <w:rPr>
+          <w:lang w:val="en-US"/>
+        </w:rPr>
+      </w:pPr>
+      <w:r>
+        <w:rPr>
+          <w:lang w:val="en-US"/>
+        </w:rPr>
+        <w:t xml:space="preserve">Please note that nowadays many operating systems automatically try to detect the status of an Internet connection (usually the </w:t>
+      </w:r>
+      <w:proofErr w:type="spellStart"/>
+      <w:r>
+        <w:rPr>
+          <w:lang w:val="en-US"/>
+        </w:rPr>
+        <w:t>WiFi</w:t>
+      </w:r>
+      <w:proofErr w:type="spellEnd"/>
+      <w:r>
+        <w:rPr>
+          <w:lang w:val="en-US"/>
+        </w:rPr>
+        <w:t xml:space="preserve"> symbol in the system-wide menu- or toolbar). But this behavior depends on the specific version of the OS. </w:t>
+      </w:r>
+      <w:proofErr w:type="gramStart"/>
+      <w:r>
+        <w:rPr>
+          <w:lang w:val="en-US"/>
+        </w:rPr>
+        <w:t xml:space="preserve">For more </w:t>
+      </w:r>
+      <w:r>
+        <w:rPr>
+          <w:lang w:val="en-US"/>
+        </w:rPr>
+        <w:lastRenderedPageBreak/>
+        <w:t xml:space="preserve">details of Windows systems check </w:t>
+      </w:r>
+      <w:hyperlink r:id="rId10" w:history="1">
+        <w:r>
+          <w:rPr>
+            <w:lang w:val="en-US"/>
+          </w:rPr>
+          <w:t>http://technet.microsoft.com/en-us/library/cc766017(v=ws.10).aspx</w:t>
+        </w:r>
+      </w:hyperlink>
+      <w:r>
+        <w:rPr>
+          <w:lang w:val="en-US"/>
+        </w:rPr>
+        <w:t xml:space="preserve"> </w:t>
+      </w:r>
+      <w:proofErr w:type="spellStart"/>
+      <w:r>
+        <w:rPr>
+          <w:lang w:val="en-US"/>
+        </w:rPr>
+        <w:t>and</w:t>
+      </w:r>
+      <w:proofErr w:type="spellEnd"/>
+      <w:r>
+        <w:rPr>
+          <w:lang w:val="en-US"/>
+        </w:rPr>
+        <w:t xml:space="preserve"> </w:t>
+      </w:r>
+      <w:r>
+        <w:rPr>
+          <w:lang w:val="en-US"/>
+        </w:rPr>
+        <w:t xml:space="preserve">for </w:t>
+      </w:r>
+      <w:proofErr w:type="spellStart"/>
+      <w:r>
+        <w:rPr>
+          <w:lang w:val="en-US"/>
+        </w:rPr>
+        <w:t>MacOS</w:t>
+      </w:r>
+      <w:proofErr w:type="spellEnd"/>
+      <w:r>
+        <w:rPr>
+          <w:lang w:val="en-US"/>
+        </w:rPr>
+        <w:t xml:space="preserve"> (and </w:t>
+      </w:r>
+      <w:proofErr w:type="spellStart"/>
+      <w:r>
+        <w:rPr>
+          <w:lang w:val="en-US"/>
+        </w:rPr>
+        <w:t>iOS</w:t>
+      </w:r>
+      <w:proofErr w:type="spellEnd"/>
+      <w:r>
+        <w:rPr>
+          <w:lang w:val="en-US"/>
+        </w:rPr>
+        <w:t xml:space="preserve">) </w:t>
+      </w:r>
+      <w:hyperlink r:id="rId11" w:history="1">
+        <w:proofErr w:type="gramEnd"/>
+        <w:r>
+          <w:rPr>
+            <w:lang w:val="en-US"/>
+          </w:rPr>
+          <w:t>http://www.apple.com/library/test/success.html</w:t>
+        </w:r>
+        <w:proofErr w:type="gramStart"/>
+      </w:hyperlink>
+      <w:r>
+        <w:rPr>
+          <w:lang w:val="en-US"/>
+        </w:rPr>
+        <w:t>.</w:t>
+      </w:r>
+      <w:proofErr w:type="gramEnd"/>
+      <w:r>
+        <w:rPr>
+          <w:lang w:val="en-US"/>
+        </w:rPr>
+        <w:t xml:space="preserve"> Behavior of other systems like Android will differ.</w:t>
+      </w:r>
+    </w:p>
+    <w:p>
+      <w:pPr>
+        <w:ind w:left="2127"/>
+        <w:rPr>
+          <w:lang w:val="en-US"/>
+        </w:rPr>
+      </w:pPr>
+    </w:p>
+    <w:p>
+      <w:pPr>
+        <w:ind w:left="2127"/>
+        <w:rPr>
           <w:i/>
-          <w:lang w:val="en-US"/>
-        </w:rPr>
-      </w:pPr>
-      <w:r>
-        <w:rPr>
-          <w:i/>
-          <w:lang w:val="en-US"/>
-        </w:rPr>
-        <w:t>Accounting doesn’t distinguish between local and Internet traffic</w:t>
-      </w:r>
-    </w:p>
-    <w:p>
-      <w:pPr>
-        <w:ind w:left="2127"/>
-        <w:rPr>
-          <w:i/>
-          <w:lang w:val="en-US"/>
-        </w:rPr>
-      </w:pPr>
-    </w:p>
-    <w:p>
-      <w:pPr>
-        <w:ind w:left="2127"/>
-        <w:rPr>
-          <w:lang w:val="en-US"/>
-        </w:rPr>
-      </w:pPr>
-      <w:r>
-        <w:rPr>
-          <w:lang w:val="en-US"/>
-        </w:rPr>
-        <w:lastRenderedPageBreak/>
-        <w:t>Due to the physical network setup all traffic (both for the local network and Internet traffic go through the same interfaces. For pfSense it is not possible to detect different destinations and therefore simply count all traffic. E.g. copying something from the fileserver or using the local EMR installation will be counted as well and this limiting the use of the accounting.</w:t>
-      </w:r>
-    </w:p>
-    <w:p>
-      <w:pPr>
-        <w:ind w:left="2127"/>
-        <w:rPr>
           <w:lang w:val="en-US"/>
         </w:rPr>
       </w:pPr>
       <w:bookmarkStart w:id="0" w:name="_GoBack"/>
       <w:bookmarkEnd w:id="0"/>
+      <w:r>
+        <w:rPr>
+          <w:i/>
+          <w:lang w:val="en-US"/>
+        </w:rPr>
+        <w:t>Accounting doesn’t distinguish between local and Internet traffic</w:t>
+      </w:r>
+    </w:p>
+    <w:p>
+      <w:pPr>
+        <w:ind w:left="2127"/>
+        <w:rPr>
+          <w:i/>
+          <w:lang w:val="en-US"/>
+        </w:rPr>
+      </w:pPr>
+    </w:p>
+    <w:p>
+      <w:pPr>
+        <w:ind w:left="2127"/>
+        <w:rPr>
+          <w:lang w:val="en-US"/>
+        </w:rPr>
+      </w:pPr>
+      <w:r>
+        <w:rPr>
+          <w:lang w:val="en-US"/>
+        </w:rPr>
+        <w:t>Due to the physical network setup all traffic (both for the local network and Internet traffic go through the same interfaces. For pfSense it is not possible to detect different destinations and therefore simply count all traffic. E.g. copying something from the fileserver or using the local EMR installation will be counted as well and this limiting the use of the accounting.</w:t>
+      </w:r>
+    </w:p>
+    <w:p>
+      <w:pPr>
+        <w:ind w:left="2127"/>
+        <w:rPr>
+          <w:lang w:val="en-US"/>
+        </w:rPr>
+      </w:pPr>
     </w:p>
     <w:p>
       <w:pPr>
@@ -2527,7 +2717,7 @@
                     </pic:cNvPicPr>
                   </pic:nvPicPr>
                   <pic:blipFill>
-                    <a:blip r:embed="rId10" cstate="email">
+                    <a:blip r:embed="rId12" cstate="email">
                       <a:extLst>
                         <a:ext uri="{28A0092B-C50C-407E-A947-70E740481C1C}">
                           <a14:useLocalDpi xmlns:a14="http://schemas.microsoft.com/office/drawing/2010/main"/>
@@ -2652,7 +2842,7 @@
                     </pic:cNvPicPr>
                   </pic:nvPicPr>
                   <pic:blipFill>
-                    <a:blip r:embed="rId11" cstate="email">
+                    <a:blip r:embed="rId13" cstate="email">
                       <a:extLst>
                         <a:ext uri="{28A0092B-C50C-407E-A947-70E740481C1C}">
                           <a14:useLocalDpi xmlns:a14="http://schemas.microsoft.com/office/drawing/2010/main"/>
@@ -2924,7 +3114,7 @@
                     </pic:cNvPicPr>
                   </pic:nvPicPr>
                   <pic:blipFill>
-                    <a:blip r:embed="rId12">
+                    <a:blip r:embed="rId14">
                       <a:extLst>
                         <a:ext uri="{28A0092B-C50C-407E-A947-70E740481C1C}">
                           <a14:useLocalDpi xmlns:a14="http://schemas.microsoft.com/office/drawing/2010/main"/>
@@ -3584,7 +3774,7 @@
         </w:rPr>
         <w:t xml:space="preserve">example: </w:t>
       </w:r>
-      <w:hyperlink r:id="rId13" w:history="1">
+      <w:hyperlink r:id="rId15" w:history="1">
         <w:r>
           <w:rPr>
             <w:rStyle w:val="Link"/>
@@ -3609,7 +3799,7 @@
           <w:lang w:val="en-US"/>
         </w:rPr>
       </w:pPr>
-      <w:hyperlink r:id="rId14" w:history="1">
+      <w:hyperlink r:id="rId16" w:history="1">
         <w:r>
           <w:rPr>
             <w:rStyle w:val="Link"/>
@@ -4003,10 +4193,10 @@
       </w:r>
     </w:p>
     <w:sectPr>
-      <w:headerReference w:type="default" r:id="rId15"/>
-      <w:footerReference w:type="even" r:id="rId16"/>
-      <w:footerReference w:type="default" r:id="rId17"/>
-      <w:headerReference w:type="first" r:id="rId18"/>
+      <w:headerReference w:type="default" r:id="rId17"/>
+      <w:footerReference w:type="even" r:id="rId18"/>
+      <w:footerReference w:type="default" r:id="rId19"/>
+      <w:headerReference w:type="first" r:id="rId20"/>
       <w:pgSz w:w="11906" w:h="16838"/>
       <w:pgMar w:top="1134" w:right="851" w:bottom="851" w:left="851" w:header="709" w:footer="709" w:gutter="0"/>
       <w:cols w:space="708"/>
@@ -10401,7 +10591,7 @@
 </file>
 
 <file path=customXml/itemProps1.xml><?xml version="1.0" encoding="utf-8"?>
-<ds:datastoreItem xmlns:ds="http://schemas.openxmlformats.org/officeDocument/2006/customXml" ds:itemID="{71BE8B72-E9DE-7E47-A270-10C0C426F7BE}">
+<ds:datastoreItem xmlns:ds="http://schemas.openxmlformats.org/officeDocument/2006/customXml" ds:itemID="{06E06863-F700-7C4D-8D20-0615E9CB45FD}">
   <ds:schemaRefs>
     <ds:schemaRef ds:uri="http://schemas.openxmlformats.org/officeDocument/2006/bibliography"/>
   </ds:schemaRefs>

</xml_diff>